<commit_message>
remove outliers from BVR plot
</commit_message>
<xml_diff>
--- a/docs/2021NxI_supp_v0.1.docx
+++ b/docs/2021NxI_supp_v0.1.docx
@@ -670,7 +670,13 @@
               <w:rPr>
                 <w:rFonts w:eastAsia="Times New Roman" w:cs="Times New Roman"/>
               </w:rPr>
-              <w:t>0.66</w:t>
+              <w:t>0.6</w:t>
+            </w:r>
+            <w:r>
+              <w:rPr>
+                <w:rFonts w:eastAsia="Times New Roman" w:cs="Times New Roman"/>
+              </w:rPr>
+              <w:t>7</w:t>
             </w:r>
           </w:p>
         </w:tc>
@@ -1115,58 +1121,6 @@
         </w:trPr>
         <w:tc>
           <w:tcPr>
-            <w:tcW w:w="2619" w:type="dxa"/>
-            <w:gridSpan w:val="2"/>
-            <w:tcBorders>
-              <w:bottom w:val="single" w:sz="4" w:space="0" w:color="auto"/>
-            </w:tcBorders>
-          </w:tcPr>
-          <w:p>
-            <w:pPr>
-              <w:spacing w:line="276" w:lineRule="auto"/>
-              <w:rPr>
-                <w:b/>
-                <w:bCs/>
-              </w:rPr>
-            </w:pPr>
-          </w:p>
-        </w:tc>
-        <w:tc>
-          <w:tcPr>
-            <w:tcW w:w="2009" w:type="dxa"/>
-            <w:gridSpan w:val="2"/>
-            <w:tcBorders>
-              <w:bottom w:val="single" w:sz="4" w:space="0" w:color="auto"/>
-            </w:tcBorders>
-          </w:tcPr>
-          <w:p>
-            <w:pPr>
-              <w:spacing w:line="276" w:lineRule="auto"/>
-              <w:jc w:val="right"/>
-              <w:rPr>
-                <w:b/>
-                <w:bCs/>
-                <w:vertAlign w:val="subscript"/>
-              </w:rPr>
-            </w:pPr>
-            <w:r>
-              <w:rPr>
-                <w:b/>
-                <w:bCs/>
-                <w:i/>
-                <w:iCs/>
-              </w:rPr>
-              <w:t>BVR</w:t>
-            </w:r>
-          </w:p>
-        </w:tc>
-      </w:tr>
-      <w:tr>
-        <w:trPr>
-          <w:jc w:val="center"/>
-        </w:trPr>
-        <w:tc>
-          <w:tcPr>
             <w:tcW w:w="2082" w:type="dxa"/>
             <w:tcBorders>
               <w:top w:val="single" w:sz="4" w:space="0" w:color="auto"/>
@@ -2058,10 +2012,10 @@
           <w:noProof/>
         </w:rPr>
         <w:drawing>
-          <wp:inline distT="0" distB="0" distL="0" distR="0" wp14:anchorId="23EA2D7B" wp14:editId="475A56F2">
+          <wp:inline distT="0" distB="0" distL="0" distR="0" wp14:anchorId="308D4C09" wp14:editId="7EC24B66">
             <wp:extent cx="5943600" cy="3962400"/>
             <wp:effectExtent l="0" t="0" r="0" b="0"/>
-            <wp:docPr id="4" name="Picture 4" descr="Chart, box and whisker chart&#10;&#10;Description automatically generated"/>
+            <wp:docPr id="2083488807" name="Picture 1" descr="A graph of different colors and sizes&#10;&#10;Description automatically generated with medium confidence"/>
             <wp:cNvGraphicFramePr>
               <a:graphicFrameLocks xmlns:a="http://schemas.openxmlformats.org/drawingml/2006/main" noChangeAspect="1"/>
             </wp:cNvGraphicFramePr>
@@ -2069,7 +2023,7 @@
               <a:graphicData uri="http://schemas.openxmlformats.org/drawingml/2006/picture">
                 <pic:pic xmlns:pic="http://schemas.openxmlformats.org/drawingml/2006/picture">
                   <pic:nvPicPr>
-                    <pic:cNvPr id="4" name="Picture 4" descr="Chart, box and whisker chart&#10;&#10;Description automatically generated"/>
+                    <pic:cNvPr id="2083488807" name="Picture 1" descr="A graph of different colors and sizes&#10;&#10;Description automatically generated with medium confidence"/>
                     <pic:cNvPicPr/>
                   </pic:nvPicPr>
                   <pic:blipFill>
@@ -2153,7 +2107,13 @@
         <w:t>B. japonicum</w:t>
       </w:r>
       <w:r>
-        <w:t>. Boxplot indicates the median, first quartile, and third quartile of the data, while whiskers represent the furthest data point that is not more than 1.5 times the inner quartile range. Remaining points outside the whiskers represent outliers that are not statistically different from the rest of the sampling population. Compact lettering above each boxplot indicates treatment combinations that are statistically different from each other, which were determined through Tukey’s tests (Tukey: p&lt;0.050).</w:t>
+        <w:t>. Boxplot</w:t>
+      </w:r>
+      <w:r>
+        <w:t>s</w:t>
+      </w:r>
+      <w:r>
+        <w:t xml:space="preserve"> indicate the median, first quartile, and third quartile of the data, while whiskers represent the furthest data point that is not more than 1.5 times the inner quartile range. Compact lettering above each boxplot indicates treatment combinations that are statistically different from each other, which were determined through Tukey’s tests (Tukey: p&lt;0.050).</w:t>
       </w:r>
     </w:p>
     <w:sectPr>

</xml_diff>

<commit_message>
minor change to Table S2
</commit_message>
<xml_diff>
--- a/docs/2021NxI_supp_v0.1.docx
+++ b/docs/2021NxI_supp_v0.1.docx
@@ -1491,6 +1491,9 @@
     <w:p>
       <w:pPr>
         <w:spacing w:line="360" w:lineRule="auto"/>
+        <w:rPr>
+          <w:vertAlign w:val="superscript"/>
+        </w:rPr>
       </w:pPr>
       <w:r>
         <w:rPr>
@@ -1508,7 +1511,13 @@
         <w:t xml:space="preserve"> </w:t>
       </w:r>
       <w:r>
-        <w:t>Marginal mean, degrees of freedom, and 95% confidence intervals of whole plant biomass: pot volume values across all unique nitrogen fertilization and inoculation treatment combinations.</w:t>
+        <w:t>Marginal mean, degrees of freedom, and 95% confidence intervals of whole plant biomass: pot volume values across nitrogen fertilization and inoculation treatment combinations</w:t>
+      </w:r>
+      <w:r>
+        <w:rPr>
+          <w:vertAlign w:val="superscript"/>
+        </w:rPr>
+        <w:t>*</w:t>
       </w:r>
     </w:p>
     <w:p>
@@ -1978,6 +1987,9 @@
       </w:r>
       <w:r>
         <w:fldChar w:fldCharType="end"/>
+      </w:r>
+      <w:r>
+        <w:t>.</w:t>
       </w:r>
     </w:p>
     <w:p>

</xml_diff>